<commit_message>
Se agerga parte del ejercicio 2
</commit_message>
<xml_diff>
--- a/Practica 3/PracPipeline.docx
+++ b/Practica 3/PracPipeline.docx
@@ -40,7 +40,15 @@
     <w:p/>
     <w:p>
       <w:r>
-        <w:t>Visualizar, a través del simulador WinMIPS, el funcionamiento de una arquitectura pipeline relativamente simple</w:t>
+        <w:t xml:space="preserve">Visualizar, a través del simulador </w:t>
+      </w:r>
+      <w:proofErr w:type="spellStart"/>
+      <w:r>
+        <w:t>WinMIPS</w:t>
+      </w:r>
+      <w:proofErr w:type="spellEnd"/>
+      <w:r>
+        <w:t>, el funcionamiento de una arquitectura pipeline relativamente simple</w:t>
       </w:r>
       <w:r>
         <w:t>.</w:t>
@@ -101,7 +109,18 @@
           <w:sz w:val="22"/>
           <w:lang w:val="es-MX" w:eastAsia="es-MX"/>
         </w:rPr>
-        <w:t>; Arquitectura de computadoras</w:t>
+        <w:t>; Arquite</w:t>
+      </w:r>
+      <w:bookmarkStart w:id="0" w:name="_GoBack"/>
+      <w:bookmarkEnd w:id="0"/>
+      <w:r>
+        <w:rPr>
+          <w:rFonts w:ascii="Courier New" w:hAnsi="Courier New" w:cs="Courier New"/>
+          <w:noProof/>
+          <w:sz w:val="22"/>
+          <w:lang w:val="es-MX" w:eastAsia="es-MX"/>
+        </w:rPr>
+        <w:t>ctura de computadoras</w:t>
       </w:r>
     </w:p>
     <w:p>
@@ -353,6 +372,15 @@
         <w:tab/>
         <w:t>slt R6, R2, R5</w:t>
       </w:r>
+      <w:r>
+        <w:rPr>
+          <w:rFonts w:ascii="Courier New" w:hAnsi="Courier New" w:cs="Courier New"/>
+          <w:noProof/>
+          <w:sz w:val="22"/>
+          <w:lang w:val="en-US" w:eastAsia="es-MX"/>
+        </w:rPr>
+        <w:t xml:space="preserve">      //R6=0 siempre que R2&lt;R5, R6=1</w:t>
+      </w:r>
     </w:p>
     <w:p>
       <w:pPr>
@@ -374,6 +402,15 @@
         <w:tab/>
         <w:t>beqz R6, ENDW</w:t>
       </w:r>
+      <w:r>
+        <w:rPr>
+          <w:rFonts w:ascii="Courier New" w:hAnsi="Courier New" w:cs="Courier New"/>
+          <w:noProof/>
+          <w:sz w:val="22"/>
+          <w:lang w:val="en-US" w:eastAsia="es-MX"/>
+        </w:rPr>
+        <w:t xml:space="preserve">      //Cuando R6=0 saltamos a ENDW</w:t>
+      </w:r>
     </w:p>
     <w:p>
       <w:pPr>
@@ -837,7 +874,15 @@
         <w:jc w:val="center"/>
       </w:pPr>
       <w:r>
-        <w:t>C:&gt; asm prueba1.s</w:t>
+        <w:t xml:space="preserve">C:&gt; </w:t>
+      </w:r>
+      <w:proofErr w:type="spellStart"/>
+      <w:r>
+        <w:t>asm</w:t>
+      </w:r>
+      <w:proofErr w:type="spellEnd"/>
+      <w:r>
+        <w:t xml:space="preserve"> prueba1.s</w:t>
       </w:r>
     </w:p>
     <w:p>
@@ -897,7 +942,15 @@
         </w:numPr>
       </w:pPr>
       <w:r>
-        <w:t>¿Para qué se utiliza la instrucción slt R6, R2, R5?  ¿Qué ocurre si se intercambian los últimos dos registros de la instrucción?</w:t>
+        <w:t xml:space="preserve">¿Para qué se utiliza la instrucción </w:t>
+      </w:r>
+      <w:proofErr w:type="spellStart"/>
+      <w:r>
+        <w:t>slt</w:t>
+      </w:r>
+      <w:proofErr w:type="spellEnd"/>
+      <w:r>
+        <w:t xml:space="preserve"> R6, R2, R5?  ¿Qué ocurre si se intercambian los últimos dos registros de la instrucción?</w:t>
       </w:r>
     </w:p>
     <w:p>
@@ -905,13 +958,37 @@
         <w:pStyle w:val="Prrafodelista"/>
       </w:pPr>
       <w:r>
-        <w:t>Toma compara el registro 2 (R2) con el Resgistro 5 (</w:t>
-      </w:r>
-      <w:r>
-        <w:t xml:space="preserve">R5). Cuando el valor en R2 es mayor a R5 el valor de R6 será 1. En la siguiente instrucción(beqz R6, ENDW) </w:t>
-      </w:r>
-      <w:r>
-        <w:t>nos dice que cuando R6 vale 1 continuaremos con el orden de las instrucciones. Cuando R6 es igual a 0 entonces haremos un branch a la etiqueta ENDW. En ENDW terminaremos de iterar.</w:t>
+        <w:t xml:space="preserve">Toma compara el registro 2 (R2) con el </w:t>
+      </w:r>
+      <w:proofErr w:type="spellStart"/>
+      <w:r>
+        <w:t>Resgistro</w:t>
+      </w:r>
+      <w:proofErr w:type="spellEnd"/>
+      <w:r>
+        <w:t xml:space="preserve"> 5 (</w:t>
+      </w:r>
+      <w:r>
+        <w:t>R5). Cuando el valor en R2 es mayor a R5 el valor de R6 será 1. En la siguiente instrucción(</w:t>
+      </w:r>
+      <w:proofErr w:type="spellStart"/>
+      <w:r>
+        <w:t>beqz</w:t>
+      </w:r>
+      <w:proofErr w:type="spellEnd"/>
+      <w:r>
+        <w:t xml:space="preserve"> R6, ENDW) </w:t>
+      </w:r>
+      <w:r>
+        <w:t xml:space="preserve">nos dice que cuando R6 vale 1 continuaremos con el orden de las instrucciones. Cuando R6 es igual a 0 entonces haremos un </w:t>
+      </w:r>
+      <w:proofErr w:type="spellStart"/>
+      <w:r>
+        <w:t>branch</w:t>
+      </w:r>
+      <w:proofErr w:type="spellEnd"/>
+      <w:r>
+        <w:t xml:space="preserve"> a la etiqueta ENDW. En ENDW terminaremos de iterar.</w:t>
       </w:r>
     </w:p>
     <w:p>
@@ -927,8 +1004,6 @@
       <w:r>
         <w:t xml:space="preserve"> 0 por lo tanto R6 adquiere el valor de 0 y se termina el ciclo y el programa</w:t>
       </w:r>
-      <w:bookmarkStart w:id="0" w:name="_GoBack"/>
-      <w:bookmarkEnd w:id="0"/>
       <w:r>
         <w:t>.</w:t>
       </w:r>
@@ -953,6 +1028,22 @@
     <w:p>
       <w:pPr>
         <w:pStyle w:val="Prrafodelista"/>
+      </w:pPr>
+      <w:r>
+        <w:t xml:space="preserve">Al final i tendrá el valor 10 y j será igual </w:t>
+      </w:r>
+      <w:r>
+        <w:t>a 50.</w:t>
+      </w:r>
+    </w:p>
+    <w:p>
+      <w:pPr>
+        <w:pStyle w:val="Prrafodelista"/>
+      </w:pPr>
+    </w:p>
+    <w:p>
+      <w:pPr>
+        <w:pStyle w:val="Prrafodelista"/>
         <w:numPr>
           <w:ilvl w:val="0"/>
           <w:numId w:val="4"/>
@@ -962,6 +1053,14 @@
         <w:t>Modifique el programa anterior para que las variables y el código se almacenen a partir de las direcciones 100 y 200 de sus  respectivos segmentos de datos y código</w:t>
       </w:r>
     </w:p>
+    <w:p>
+      <w:pPr>
+        <w:pStyle w:val="Prrafodelista"/>
+      </w:pPr>
+      <w:r>
+        <w:t>???</w:t>
+      </w:r>
+    </w:p>
     <w:p/>
     <w:p>
       <w:pPr>
@@ -979,6 +1078,16 @@
       <w:r>
         <w:t>almacene las primeras 10 potencias de 2 en un arreglo de 10 elementos.  El tamaño de los elementos es de 32 bits.</w:t>
       </w:r>
+    </w:p>
+    <w:p>
+      <w:r>
+        <w:t xml:space="preserve">**Cada elemento es de 32 bits= 4 bytes, necesitamos guardar memoria para 40 bytes en el </w:t>
+      </w:r>
+      <w:proofErr w:type="spellStart"/>
+      <w:r>
+        <w:t>array</w:t>
+      </w:r>
+      <w:proofErr w:type="spellEnd"/>
     </w:p>
     <w:p>
       <w:pPr>
@@ -995,14 +1104,14 @@
     <w:p>
       <w:pPr>
         <w:pStyle w:val="Prrafodelista"/>
-        <w:numPr>
-          <w:ilvl w:val="0"/>
-          <w:numId w:val="5"/>
-        </w:numPr>
-      </w:pPr>
-      <w:r>
-        <w:t>Ahora utilice un algoritmo basado en corrimientos a la izquierda</w:t>
-      </w:r>
+        <w:ind w:left="1065"/>
+      </w:pPr>
+    </w:p>
+    <w:p>
+      <w:pPr>
+        <w:pStyle w:val="Prrafodelista"/>
+        <w:ind w:left="1065"/>
+      </w:pPr>
     </w:p>
     <w:p>
       <w:pPr>
@@ -1013,6 +1122,18 @@
         </w:numPr>
       </w:pPr>
       <w:r>
+        <w:t>Ahora utilice un algoritmo basado en corrimientos a la izquierda</w:t>
+      </w:r>
+    </w:p>
+    <w:p>
+      <w:pPr>
+        <w:pStyle w:val="Prrafodelista"/>
+        <w:numPr>
+          <w:ilvl w:val="0"/>
+          <w:numId w:val="5"/>
+        </w:numPr>
+      </w:pPr>
+      <w:r>
         <w:t>Compare los tiempos de ejecución para cada caso.  ¿Cuál es la principal fuente de la diferencia en los tiempos de ejecución¡</w:t>
       </w:r>
     </w:p>
@@ -1022,8 +1143,22 @@
         <w:pStyle w:val="Ttulo2"/>
       </w:pPr>
       <w:r>
-        <w:t>Tercera parte – Loop unrolling</w:t>
-      </w:r>
+        <w:lastRenderedPageBreak/>
+        <w:t xml:space="preserve">Tercera parte – </w:t>
+      </w:r>
+      <w:proofErr w:type="spellStart"/>
+      <w:r>
+        <w:t>Loop</w:t>
+      </w:r>
+      <w:proofErr w:type="spellEnd"/>
+      <w:r>
+        <w:t xml:space="preserve"> </w:t>
+      </w:r>
+      <w:proofErr w:type="spellStart"/>
+      <w:r>
+        <w:t>unrolling</w:t>
+      </w:r>
+      <w:proofErr w:type="spellEnd"/>
     </w:p>
     <w:p/>
     <w:p>
@@ -1293,7 +1428,6 @@
           <w:sz w:val="22"/>
           <w:lang w:val="es-MX" w:eastAsia="es-MX"/>
         </w:rPr>
-        <w:lastRenderedPageBreak/>
         <w:t>daddi</w:t>
       </w:r>
       <w:r>
@@ -2350,6 +2484,7 @@
     </w:p>
     <w:p>
       <w:r>
+        <w:lastRenderedPageBreak/>
         <w:t> </w:t>
       </w:r>
     </w:p>
@@ -2358,13 +2493,34 @@
         <w:jc w:val="both"/>
       </w:pPr>
       <w:r>
-        <w:t>Las dependencias de datos entre cada copia se mantienen (instrucciones lw, daddi</w:t>
-      </w:r>
-      <w:r>
-        <w:t xml:space="preserve"> </w:t>
-      </w:r>
-      <w:r>
-        <w:t>y sw), para evitarlas puede reorganizarse el código de la forma siguiente:</w:t>
+        <w:t>Las dependencias de datos entre cada copia se mantienen (instrucciones </w:t>
+      </w:r>
+      <w:proofErr w:type="spellStart"/>
+      <w:r>
+        <w:t>lw</w:t>
+      </w:r>
+      <w:proofErr w:type="spellEnd"/>
+      <w:r>
+        <w:t>, </w:t>
+      </w:r>
+      <w:proofErr w:type="spellStart"/>
+      <w:r>
+        <w:t>daddi</w:t>
+      </w:r>
+      <w:proofErr w:type="spellEnd"/>
+      <w:r>
+        <w:t xml:space="preserve"> </w:t>
+      </w:r>
+      <w:r>
+        <w:t>y </w:t>
+      </w:r>
+      <w:proofErr w:type="spellStart"/>
+      <w:r>
+        <w:t>sw</w:t>
+      </w:r>
+      <w:proofErr w:type="spellEnd"/>
+      <w:r>
+        <w:t>), para evitarlas puede reorganizarse el código de la forma siguiente:</w:t>
       </w:r>
     </w:p>
     <w:p>
@@ -2497,7 +2653,6 @@
           <w:sz w:val="22"/>
           <w:lang w:val="en-US" w:eastAsia="es-MX"/>
         </w:rPr>
-        <w:lastRenderedPageBreak/>
         <w:t>d</w:t>
       </w:r>
       <w:r>
@@ -4888,7 +5043,7 @@
 </file>
 
 <file path=customXml/itemProps4.xml><?xml version="1.0" encoding="utf-8"?>
-<ds:datastoreItem xmlns:ds="http://schemas.openxmlformats.org/officeDocument/2006/customXml" ds:itemID="{31AE4F1D-D021-A848-A8E7-AE1362C446B6}">
+<ds:datastoreItem xmlns:ds="http://schemas.openxmlformats.org/officeDocument/2006/customXml" ds:itemID="{A2F1D8B3-A51D-D642-8A6F-07C32A17B4BF}">
   <ds:schemaRefs>
     <ds:schemaRef ds:uri="http://schemas.openxmlformats.org/officeDocument/2006/bibliography"/>
   </ds:schemaRefs>

</xml_diff>